<commit_message>
iam, rds and vpc updates
</commit_message>
<xml_diff>
--- a/aws-vpc/hands-on/vpc-build-it-yourself.docx
+++ b/aws-vpc/hands-on/vpc-build-it-yourself.docx
@@ -7,40 +7,22 @@
         <w:pStyle w:val="Heading2"/>
       </w:pPr>
       <w:r>
-        <w:t>Overview:</w:t>
+        <w:t xml:space="preserve">Option 1: Build a </w:t>
+      </w:r>
+      <w:r>
+        <w:t>VPC with Public and Private Subnets</w:t>
       </w:r>
     </w:p>
     <w:p/>
     <w:p>
       <w:r>
-        <w:t xml:space="preserve">Partner with one other person. </w:t>
-      </w:r>
-      <w:r>
-        <w:t>Grab a pen and sheet of paper</w:t>
-      </w:r>
-      <w:r>
-        <w:t xml:space="preserve">. </w:t>
-      </w:r>
-      <w:r>
-        <w:t xml:space="preserve">On this paper, </w:t>
-      </w:r>
-      <w:r>
-        <w:t xml:space="preserve">describe a </w:t>
-      </w:r>
-      <w:r>
-        <w:t xml:space="preserve">VPC </w:t>
-      </w:r>
-      <w:r>
-        <w:t>with some combination of public and private subnets.</w:t>
-      </w:r>
-      <w:r>
-        <w:t xml:space="preserve"> </w:t>
-      </w:r>
-    </w:p>
-    <w:p/>
-    <w:p>
-      <w:r>
-        <w:t>I’ll put a few restrictions on the VPC:</w:t>
+        <w:t xml:space="preserve">Your VPC will need to </w:t>
+      </w:r>
+      <w:r>
+        <w:t>include</w:t>
+      </w:r>
+      <w:r>
+        <w:t>:</w:t>
       </w:r>
     </w:p>
     <w:p/>
@@ -49,29 +31,26 @@
         <w:pStyle w:val="ListParagraph"/>
         <w:numPr>
           <w:ilvl w:val="0"/>
-          <w:numId w:val="7"/>
+          <w:numId w:val="10"/>
         </w:numPr>
       </w:pPr>
       <w:r>
-        <w:t xml:space="preserve">At least one instance in </w:t>
-      </w:r>
-      <w:r>
-        <w:t xml:space="preserve">your </w:t>
-      </w:r>
-      <w:r>
-        <w:t>VPC</w:t>
-      </w:r>
-      <w:r>
-        <w:t xml:space="preserve"> must have Internet Connectivity – </w:t>
-      </w:r>
-      <w:r>
-        <w:t xml:space="preserve">for the purposes of our training, </w:t>
-      </w:r>
-      <w:r>
-        <w:t>this means</w:t>
-      </w:r>
-      <w:r>
-        <w:t xml:space="preserve"> your VPC must have</w:t>
+        <w:t xml:space="preserve">An Internet </w:t>
+      </w:r>
+      <w:r>
+        <w:t>Gateway</w:t>
+      </w:r>
+    </w:p>
+    <w:p>
+      <w:pPr>
+        <w:pStyle w:val="ListParagraph"/>
+        <w:numPr>
+          <w:ilvl w:val="0"/>
+          <w:numId w:val="10"/>
+        </w:numPr>
+      </w:pPr>
+      <w:r>
+        <w:t>Two Subnets</w:t>
       </w:r>
       <w:r>
         <w:t>:</w:t>
@@ -82,17 +61,20 @@
         <w:pStyle w:val="ListParagraph"/>
         <w:numPr>
           <w:ilvl w:val="1"/>
-          <w:numId w:val="7"/>
+          <w:numId w:val="10"/>
         </w:numPr>
       </w:pPr>
       <w:r>
-        <w:t xml:space="preserve">An </w:t>
-      </w:r>
-      <w:r>
-        <w:t xml:space="preserve">attached </w:t>
-      </w:r>
-      <w:r>
-        <w:t>Internet Gateway</w:t>
+        <w:t>One Public Subnet</w:t>
+      </w:r>
+      <w:r>
+        <w:t xml:space="preserve"> (called Subnet A)</w:t>
+      </w:r>
+      <w:r>
+        <w:t xml:space="preserve"> associated with a route table </w:t>
+      </w:r>
+      <w:r>
+        <w:t>that contains a Default Route to an Internet Gateway</w:t>
       </w:r>
     </w:p>
     <w:p>
@@ -100,14 +82,35 @@
         <w:pStyle w:val="ListParagraph"/>
         <w:numPr>
           <w:ilvl w:val="1"/>
-          <w:numId w:val="7"/>
+          <w:numId w:val="10"/>
         </w:numPr>
       </w:pPr>
       <w:r>
-        <w:t xml:space="preserve">A Public IP address assigned to </w:t>
-      </w:r>
-      <w:r>
-        <w:t>at least one instance.</w:t>
+        <w:t>One Private Subnet</w:t>
+      </w:r>
+      <w:r>
+        <w:t xml:space="preserve"> </w:t>
+      </w:r>
+      <w:r>
+        <w:t xml:space="preserve">(called Subnet B) </w:t>
+      </w:r>
+      <w:r>
+        <w:t>associated with a route table that contains a Default Route to the NAT server</w:t>
+      </w:r>
+    </w:p>
+    <w:p>
+      <w:pPr>
+        <w:pStyle w:val="ListParagraph"/>
+        <w:numPr>
+          <w:ilvl w:val="0"/>
+          <w:numId w:val="10"/>
+        </w:numPr>
+      </w:pPr>
+      <w:r>
+        <w:t xml:space="preserve">Two </w:t>
+      </w:r>
+      <w:r>
+        <w:t>Route Tables:</w:t>
       </w:r>
     </w:p>
     <w:p>
@@ -115,20 +118,38 @@
         <w:pStyle w:val="ListParagraph"/>
         <w:numPr>
           <w:ilvl w:val="1"/>
-          <w:numId w:val="7"/>
+          <w:numId w:val="10"/>
         </w:numPr>
       </w:pPr>
       <w:r>
-        <w:t>The above instance (with a Public IP</w:t>
-      </w:r>
-      <w:r>
-        <w:t xml:space="preserve">) must be in a subnet that has a </w:t>
-      </w:r>
-      <w:r>
-        <w:t>Route Table</w:t>
-      </w:r>
-      <w:r>
-        <w:t xml:space="preserve"> to the Internet Gateway</w:t>
+        <w:t xml:space="preserve">A </w:t>
+      </w:r>
+      <w:r>
+        <w:t xml:space="preserve">Route Table with </w:t>
+      </w:r>
+      <w:r>
+        <w:t>a default r</w:t>
+      </w:r>
+      <w:r>
+        <w:t xml:space="preserve">oute to </w:t>
+      </w:r>
+      <w:r>
+        <w:t>the Internet Gateway</w:t>
+      </w:r>
+    </w:p>
+    <w:p>
+      <w:pPr>
+        <w:pStyle w:val="ListParagraph"/>
+        <w:numPr>
+          <w:ilvl w:val="1"/>
+          <w:numId w:val="10"/>
+        </w:numPr>
+      </w:pPr>
+      <w:r>
+        <w:t xml:space="preserve">A Route Table with a </w:t>
+      </w:r>
+      <w:r>
+        <w:t>default route to the NAT Server</w:t>
       </w:r>
     </w:p>
     <w:p>
@@ -136,39 +157,105 @@
         <w:pStyle w:val="ListParagraph"/>
         <w:numPr>
           <w:ilvl w:val="0"/>
-          <w:numId w:val="7"/>
+          <w:numId w:val="10"/>
         </w:numPr>
       </w:pPr>
       <w:r>
-        <w:t xml:space="preserve">Your VPC must contain </w:t>
-      </w:r>
-      <w:r>
-        <w:t xml:space="preserve">subnets in at least two </w:t>
-      </w:r>
-      <w:r>
-        <w:t>availability zones.</w:t>
-      </w:r>
-    </w:p>
-    <w:p/>
-    <w:p>
-      <w:r>
-        <w:t>Suggestion:</w:t>
-      </w:r>
-    </w:p>
-    <w:p/>
+        <w:t>A NAT Server</w:t>
+      </w:r>
+      <w:r>
+        <w:t xml:space="preserve"> and NAT Security Group</w:t>
+      </w:r>
+    </w:p>
+    <w:p>
+      <w:pPr>
+        <w:pStyle w:val="ListParagraph"/>
+        <w:numPr>
+          <w:ilvl w:val="1"/>
+          <w:numId w:val="10"/>
+        </w:numPr>
+      </w:pPr>
+      <w:r>
+        <w:t>Use AMI</w:t>
+      </w:r>
+      <w:r>
+        <w:t xml:space="preserve">: </w:t>
+      </w:r>
+      <w:r>
+        <w:t>ami-69ae8259</w:t>
+      </w:r>
+    </w:p>
+    <w:p>
+      <w:pPr>
+        <w:pStyle w:val="ListParagraph"/>
+        <w:numPr>
+          <w:ilvl w:val="1"/>
+          <w:numId w:val="10"/>
+        </w:numPr>
+      </w:pPr>
+      <w:r>
+        <w:t>Make sure to Disable “Source/Destination” Checks</w:t>
+      </w:r>
+    </w:p>
+    <w:p>
+      <w:pPr>
+        <w:pStyle w:val="ListParagraph"/>
+        <w:numPr>
+          <w:ilvl w:val="1"/>
+          <w:numId w:val="10"/>
+        </w:numPr>
+      </w:pPr>
+      <w:r>
+        <w:t xml:space="preserve">Security </w:t>
+      </w:r>
+      <w:r>
+        <w:t xml:space="preserve">Group Allows </w:t>
+      </w:r>
+      <w:r>
+        <w:t xml:space="preserve">HTTP in from </w:t>
+      </w:r>
+      <w:r>
+        <w:t>batch-processing</w:t>
+      </w:r>
+    </w:p>
     <w:p>
       <w:pPr>
         <w:pStyle w:val="ListParagraph"/>
         <w:numPr>
           <w:ilvl w:val="0"/>
-          <w:numId w:val="8"/>
+          <w:numId w:val="10"/>
         </w:numPr>
       </w:pPr>
       <w:r>
-        <w:t xml:space="preserve">A “Public Subnet” </w:t>
-      </w:r>
-      <w:r>
-        <w:t>containing an instance that allows SSH ingress.</w:t>
+        <w:t xml:space="preserve">An </w:t>
+      </w:r>
+      <w:proofErr w:type="spellStart"/>
+      <w:r>
+        <w:t>ssh</w:t>
+      </w:r>
+      <w:proofErr w:type="spellEnd"/>
+      <w:r>
+        <w:t xml:space="preserve"> Bastion Host</w:t>
+      </w:r>
+    </w:p>
+    <w:p>
+      <w:pPr>
+        <w:pStyle w:val="ListParagraph"/>
+        <w:numPr>
+          <w:ilvl w:val="1"/>
+          <w:numId w:val="10"/>
+        </w:numPr>
+      </w:pPr>
+      <w:r>
+        <w:t xml:space="preserve">Security Group Allows </w:t>
+      </w:r>
+      <w:proofErr w:type="spellStart"/>
+      <w:r>
+        <w:t>ssh</w:t>
+      </w:r>
+      <w:proofErr w:type="spellEnd"/>
+      <w:r>
+        <w:t xml:space="preserve"> in from 0.0.0.0/0</w:t>
       </w:r>
     </w:p>
     <w:p>
@@ -176,39 +263,383 @@
         <w:pStyle w:val="ListParagraph"/>
         <w:numPr>
           <w:ilvl w:val="0"/>
-          <w:numId w:val="8"/>
+          <w:numId w:val="10"/>
         </w:numPr>
       </w:pPr>
       <w:r>
-        <w:t>A “Private Subnet”</w:t>
-      </w:r>
-      <w:r>
-        <w:t xml:space="preserve"> containing an </w:t>
-      </w:r>
-      <w:r>
-        <w:t>instance.</w:t>
-      </w:r>
-    </w:p>
+        <w:t>A Batch Processing Host</w:t>
+      </w:r>
+    </w:p>
+    <w:p>
+      <w:pPr>
+        <w:pStyle w:val="ListParagraph"/>
+        <w:numPr>
+          <w:ilvl w:val="1"/>
+          <w:numId w:val="10"/>
+        </w:numPr>
+      </w:pPr>
+      <w:r>
+        <w:t xml:space="preserve">Security Group Allows </w:t>
+      </w:r>
+      <w:proofErr w:type="spellStart"/>
+      <w:r>
+        <w:t>ssh</w:t>
+      </w:r>
+      <w:proofErr w:type="spellEnd"/>
+      <w:r>
+        <w:t xml:space="preserve"> Bastion Host in</w:t>
+      </w:r>
+    </w:p>
+    <w:p/>
+    <w:p>
+      <w:r>
+        <w:t xml:space="preserve">Your VPC </w:t>
+      </w:r>
+      <w:r>
+        <w:t>will be designed as follows:</w:t>
+      </w:r>
+    </w:p>
+    <w:p/>
+    <w:p>
+      <w:r>
+        <w:rPr>
+          <w:noProof/>
+        </w:rPr>
+        <w:drawing>
+          <wp:inline distT="0" distB="0" distL="0" distR="0" wp14:anchorId="75D15071" wp14:editId="7A52FADD">
+            <wp:extent cx="5486400" cy="2687040"/>
+            <wp:effectExtent l="0" t="0" r="0" b="5715"/>
+            <wp:docPr id="2" name="Picture 2"/>
+            <wp:cNvGraphicFramePr>
+              <a:graphicFrameLocks xmlns:a="http://schemas.openxmlformats.org/drawingml/2006/main" noChangeAspect="1"/>
+            </wp:cNvGraphicFramePr>
+            <a:graphic xmlns:a="http://schemas.openxmlformats.org/drawingml/2006/main">
+              <a:graphicData uri="http://schemas.openxmlformats.org/drawingml/2006/picture">
+                <pic:pic xmlns:pic="http://schemas.openxmlformats.org/drawingml/2006/picture">
+                  <pic:nvPicPr>
+                    <pic:cNvPr id="0" name="Picture 2"/>
+                    <pic:cNvPicPr>
+                      <a:picLocks noChangeAspect="1" noChangeArrowheads="1"/>
+                    </pic:cNvPicPr>
+                  </pic:nvPicPr>
+                  <pic:blipFill>
+                    <a:blip r:embed="rId6">
+                      <a:extLst>
+                        <a:ext uri="{28A0092B-C50C-407E-A947-70E740481C1C}">
+                          <a14:useLocalDpi xmlns:a14="http://schemas.microsoft.com/office/drawing/2010/main" val="0"/>
+                        </a:ext>
+                      </a:extLst>
+                    </a:blip>
+                    <a:srcRect/>
+                    <a:stretch>
+                      <a:fillRect/>
+                    </a:stretch>
+                  </pic:blipFill>
+                  <pic:spPr bwMode="auto">
+                    <a:xfrm>
+                      <a:off x="0" y="0"/>
+                      <a:ext cx="5486400" cy="2687040"/>
+                    </a:xfrm>
+                    <a:prstGeom prst="rect">
+                      <a:avLst/>
+                    </a:prstGeom>
+                    <a:noFill/>
+                    <a:ln>
+                      <a:noFill/>
+                    </a:ln>
+                  </pic:spPr>
+                </pic:pic>
+              </a:graphicData>
+            </a:graphic>
+          </wp:inline>
+        </w:drawing>
+      </w:r>
+    </w:p>
+    <w:p>
+      <w:r>
+        <w:br w:type="page"/>
+      </w:r>
+    </w:p>
+    <w:p>
+      <w:pPr>
+        <w:pStyle w:val="Heading2"/>
+      </w:pPr>
+      <w:r>
+        <w:lastRenderedPageBreak/>
+        <w:t>Option 2</w:t>
+      </w:r>
+      <w:r>
+        <w:t xml:space="preserve">: Build a </w:t>
+      </w:r>
+      <w:r>
+        <w:t>VPC Containing two Public Subnets and Web Servers</w:t>
+      </w:r>
+      <w:r>
+        <w:t xml:space="preserve">, </w:t>
+      </w:r>
+      <w:bookmarkStart w:id="0" w:name="_GoBack"/>
+      <w:r>
+        <w:rPr>
+          <w:i/>
+        </w:rPr>
+        <w:t>optionally locking down with Network ACL</w:t>
+      </w:r>
+      <w:bookmarkEnd w:id="0"/>
+    </w:p>
+    <w:p/>
+    <w:p>
+      <w:r>
+        <w:t>Your VPC will need to include:</w:t>
+      </w:r>
+    </w:p>
+    <w:p/>
     <w:p>
       <w:pPr>
         <w:pStyle w:val="ListParagraph"/>
         <w:numPr>
           <w:ilvl w:val="0"/>
-          <w:numId w:val="8"/>
+          <w:numId w:val="11"/>
         </w:numPr>
       </w:pPr>
       <w:r>
-        <w:t xml:space="preserve">A VPC Peering Arrangement with </w:t>
-      </w:r>
-      <w:r>
-        <w:t xml:space="preserve">another </w:t>
-      </w:r>
-      <w:r>
-        <w:t>group.</w:t>
-      </w:r>
-      <w:bookmarkStart w:id="0" w:name="_GoBack"/>
-      <w:bookmarkEnd w:id="0"/>
-    </w:p>
+        <w:t>An Internet Gateway</w:t>
+      </w:r>
+    </w:p>
+    <w:p>
+      <w:pPr>
+        <w:pStyle w:val="ListParagraph"/>
+        <w:numPr>
+          <w:ilvl w:val="0"/>
+          <w:numId w:val="11"/>
+        </w:numPr>
+      </w:pPr>
+      <w:r>
+        <w:t xml:space="preserve">Two </w:t>
+      </w:r>
+      <w:r>
+        <w:t xml:space="preserve">Public </w:t>
+      </w:r>
+      <w:r>
+        <w:t>Subnets:</w:t>
+      </w:r>
+    </w:p>
+    <w:p>
+      <w:pPr>
+        <w:pStyle w:val="ListParagraph"/>
+        <w:numPr>
+          <w:ilvl w:val="1"/>
+          <w:numId w:val="11"/>
+        </w:numPr>
+      </w:pPr>
+      <w:r>
+        <w:t xml:space="preserve">Both </w:t>
+      </w:r>
+      <w:r>
+        <w:t>Subnet</w:t>
+      </w:r>
+      <w:r>
+        <w:t>s</w:t>
+      </w:r>
+      <w:r>
+        <w:t xml:space="preserve"> should be </w:t>
+      </w:r>
+      <w:r>
+        <w:t>associated with a route table that contains a Default Route to an Internet Gateway</w:t>
+      </w:r>
+    </w:p>
+    <w:p>
+      <w:pPr>
+        <w:pStyle w:val="ListParagraph"/>
+        <w:numPr>
+          <w:ilvl w:val="0"/>
+          <w:numId w:val="11"/>
+        </w:numPr>
+      </w:pPr>
+      <w:r>
+        <w:t xml:space="preserve">One </w:t>
+      </w:r>
+      <w:r>
+        <w:t>Route Table:</w:t>
+      </w:r>
+    </w:p>
+    <w:p>
+      <w:pPr>
+        <w:pStyle w:val="ListParagraph"/>
+        <w:numPr>
+          <w:ilvl w:val="1"/>
+          <w:numId w:val="11"/>
+        </w:numPr>
+      </w:pPr>
+      <w:r>
+        <w:t>A Route Table with a default route to the Internet Gateway</w:t>
+      </w:r>
+    </w:p>
+    <w:p>
+      <w:pPr>
+        <w:pStyle w:val="ListParagraph"/>
+        <w:numPr>
+          <w:ilvl w:val="0"/>
+          <w:numId w:val="11"/>
+        </w:numPr>
+      </w:pPr>
+      <w:r>
+        <w:t>Two Web Servers</w:t>
+      </w:r>
+      <w:r>
+        <w:t>:</w:t>
+      </w:r>
+    </w:p>
+    <w:p>
+      <w:pPr>
+        <w:pStyle w:val="ListParagraph"/>
+        <w:numPr>
+          <w:ilvl w:val="1"/>
+          <w:numId w:val="11"/>
+        </w:numPr>
+      </w:pPr>
+      <w:r>
+        <w:t>Both will be members of the “www” Security Group</w:t>
+      </w:r>
+    </w:p>
+    <w:p>
+      <w:pPr>
+        <w:pStyle w:val="ListParagraph"/>
+        <w:numPr>
+          <w:ilvl w:val="0"/>
+          <w:numId w:val="11"/>
+        </w:numPr>
+      </w:pPr>
+      <w:r>
+        <w:t>Optional:</w:t>
+      </w:r>
+    </w:p>
+    <w:p>
+      <w:pPr>
+        <w:pStyle w:val="ListParagraph"/>
+        <w:numPr>
+          <w:ilvl w:val="1"/>
+          <w:numId w:val="11"/>
+        </w:numPr>
+      </w:pPr>
+      <w:r>
+        <w:t>Loc</w:t>
+      </w:r>
+      <w:r>
+        <w:t>k down outbound using a Network ACL:</w:t>
+      </w:r>
+    </w:p>
+    <w:p>
+      <w:pPr>
+        <w:pStyle w:val="ListParagraph"/>
+        <w:numPr>
+          <w:ilvl w:val="2"/>
+          <w:numId w:val="11"/>
+        </w:numPr>
+        <w:rPr>
+          <w:i/>
+        </w:rPr>
+      </w:pPr>
+      <w:r>
+        <w:rPr>
+          <w:i/>
+        </w:rPr>
+        <w:t xml:space="preserve">Only allow </w:t>
+      </w:r>
+      <w:r>
+        <w:rPr>
+          <w:i/>
+        </w:rPr>
+        <w:t>inbound traffic on ports 22, 80</w:t>
+      </w:r>
+    </w:p>
+    <w:p>
+      <w:pPr>
+        <w:pStyle w:val="ListParagraph"/>
+        <w:numPr>
+          <w:ilvl w:val="2"/>
+          <w:numId w:val="11"/>
+        </w:numPr>
+        <w:rPr>
+          <w:i/>
+        </w:rPr>
+      </w:pPr>
+      <w:r>
+        <w:rPr>
+          <w:i/>
+        </w:rPr>
+        <w:t xml:space="preserve">Only allow </w:t>
+      </w:r>
+      <w:r>
+        <w:rPr>
+          <w:i/>
+        </w:rPr>
+        <w:t>outbound traffic on ephemeral ports</w:t>
+      </w:r>
+    </w:p>
+    <w:p/>
+    <w:p>
+      <w:r>
+        <w:t>Your VPC will be designed as follows:</w:t>
+      </w:r>
+    </w:p>
+    <w:p/>
+    <w:p>
+      <w:r>
+        <w:rPr>
+          <w:noProof/>
+        </w:rPr>
+        <w:drawing>
+          <wp:inline distT="0" distB="0" distL="0" distR="0" wp14:anchorId="6FF3322C" wp14:editId="2DD935A6">
+            <wp:extent cx="3574410" cy="4000500"/>
+            <wp:effectExtent l="0" t="0" r="7620" b="0"/>
+            <wp:docPr id="5" name="Picture 4"/>
+            <wp:cNvGraphicFramePr>
+              <a:graphicFrameLocks xmlns:a="http://schemas.openxmlformats.org/drawingml/2006/main" noChangeAspect="1"/>
+            </wp:cNvGraphicFramePr>
+            <a:graphic xmlns:a="http://schemas.openxmlformats.org/drawingml/2006/main">
+              <a:graphicData uri="http://schemas.openxmlformats.org/drawingml/2006/picture">
+                <pic:pic xmlns:pic="http://schemas.openxmlformats.org/drawingml/2006/picture">
+                  <pic:nvPicPr>
+                    <pic:cNvPr id="0" name="Picture 4"/>
+                    <pic:cNvPicPr>
+                      <a:picLocks noChangeAspect="1" noChangeArrowheads="1"/>
+                    </pic:cNvPicPr>
+                  </pic:nvPicPr>
+                  <pic:blipFill>
+                    <a:blip r:embed="rId7">
+                      <a:extLst>
+                        <a:ext uri="{28A0092B-C50C-407E-A947-70E740481C1C}">
+                          <a14:useLocalDpi xmlns:a14="http://schemas.microsoft.com/office/drawing/2010/main" val="0"/>
+                        </a:ext>
+                      </a:extLst>
+                    </a:blip>
+                    <a:srcRect/>
+                    <a:stretch>
+                      <a:fillRect/>
+                    </a:stretch>
+                  </pic:blipFill>
+                  <pic:spPr bwMode="auto">
+                    <a:xfrm>
+                      <a:off x="0" y="0"/>
+                      <a:ext cx="3575277" cy="4001471"/>
+                    </a:xfrm>
+                    <a:prstGeom prst="rect">
+                      <a:avLst/>
+                    </a:prstGeom>
+                    <a:noFill/>
+                    <a:ln>
+                      <a:noFill/>
+                    </a:ln>
+                  </pic:spPr>
+                </pic:pic>
+              </a:graphicData>
+            </a:graphic>
+          </wp:inline>
+        </w:drawing>
+      </w:r>
+    </w:p>
+    <w:p/>
+    <w:p/>
     <w:sectPr>
       <w:pgSz w:w="12240" w:h="15840"/>
       <w:pgMar w:top="1440" w:right="1800" w:bottom="1440" w:left="1800" w:header="720" w:footer="720" w:gutter="0"/>
@@ -652,6 +1083,181 @@
     </w:lvl>
   </w:abstractNum>
   <w:abstractNum w:abstractNumId="5">
+    <w:nsid w:val="57F922F4"/>
+    <w:multiLevelType w:val="hybridMultilevel"/>
+    <w:tmpl w:val="4A30833C"/>
+    <w:lvl w:ilvl="0" w:tplc="0409000F">
+      <w:start w:val="1"/>
+      <w:numFmt w:val="decimal"/>
+      <w:lvlText w:val="%1."/>
+      <w:lvlJc w:val="left"/>
+      <w:pPr>
+        <w:ind w:left="720" w:hanging="360"/>
+      </w:pPr>
+    </w:lvl>
+    <w:lvl w:ilvl="1" w:tplc="04090019" w:tentative="1">
+      <w:start w:val="1"/>
+      <w:numFmt w:val="lowerLetter"/>
+      <w:lvlText w:val="%2."/>
+      <w:lvlJc w:val="left"/>
+      <w:pPr>
+        <w:ind w:left="1440" w:hanging="360"/>
+      </w:pPr>
+    </w:lvl>
+    <w:lvl w:ilvl="2" w:tplc="0409001B" w:tentative="1">
+      <w:start w:val="1"/>
+      <w:numFmt w:val="lowerRoman"/>
+      <w:lvlText w:val="%3."/>
+      <w:lvlJc w:val="right"/>
+      <w:pPr>
+        <w:ind w:left="2160" w:hanging="180"/>
+      </w:pPr>
+    </w:lvl>
+    <w:lvl w:ilvl="3" w:tplc="0409000F" w:tentative="1">
+      <w:start w:val="1"/>
+      <w:numFmt w:val="decimal"/>
+      <w:lvlText w:val="%4."/>
+      <w:lvlJc w:val="left"/>
+      <w:pPr>
+        <w:ind w:left="2880" w:hanging="360"/>
+      </w:pPr>
+    </w:lvl>
+    <w:lvl w:ilvl="4" w:tplc="04090019" w:tentative="1">
+      <w:start w:val="1"/>
+      <w:numFmt w:val="lowerLetter"/>
+      <w:lvlText w:val="%5."/>
+      <w:lvlJc w:val="left"/>
+      <w:pPr>
+        <w:ind w:left="3600" w:hanging="360"/>
+      </w:pPr>
+    </w:lvl>
+    <w:lvl w:ilvl="5" w:tplc="0409001B" w:tentative="1">
+      <w:start w:val="1"/>
+      <w:numFmt w:val="lowerRoman"/>
+      <w:lvlText w:val="%6."/>
+      <w:lvlJc w:val="right"/>
+      <w:pPr>
+        <w:ind w:left="4320" w:hanging="180"/>
+      </w:pPr>
+    </w:lvl>
+    <w:lvl w:ilvl="6" w:tplc="0409000F" w:tentative="1">
+      <w:start w:val="1"/>
+      <w:numFmt w:val="decimal"/>
+      <w:lvlText w:val="%7."/>
+      <w:lvlJc w:val="left"/>
+      <w:pPr>
+        <w:ind w:left="5040" w:hanging="360"/>
+      </w:pPr>
+    </w:lvl>
+    <w:lvl w:ilvl="7" w:tplc="04090019" w:tentative="1">
+      <w:start w:val="1"/>
+      <w:numFmt w:val="lowerLetter"/>
+      <w:lvlText w:val="%8."/>
+      <w:lvlJc w:val="left"/>
+      <w:pPr>
+        <w:ind w:left="5760" w:hanging="360"/>
+      </w:pPr>
+    </w:lvl>
+    <w:lvl w:ilvl="8" w:tplc="0409001B" w:tentative="1">
+      <w:start w:val="1"/>
+      <w:numFmt w:val="lowerRoman"/>
+      <w:lvlText w:val="%9."/>
+      <w:lvlJc w:val="right"/>
+      <w:pPr>
+        <w:ind w:left="6480" w:hanging="180"/>
+      </w:pPr>
+    </w:lvl>
+  </w:abstractNum>
+  <w:abstractNum w:abstractNumId="6">
+    <w:nsid w:val="5AB36000"/>
+    <w:multiLevelType w:val="hybridMultilevel"/>
+    <w:tmpl w:val="E2D0F79A"/>
+    <w:lvl w:ilvl="0" w:tplc="0409000F">
+      <w:start w:val="1"/>
+      <w:numFmt w:val="decimal"/>
+      <w:lvlText w:val="%1."/>
+      <w:lvlJc w:val="left"/>
+      <w:pPr>
+        <w:ind w:left="720" w:hanging="360"/>
+      </w:pPr>
+      <w:rPr>
+        <w:rFonts w:hint="default"/>
+      </w:rPr>
+    </w:lvl>
+    <w:lvl w:ilvl="1" w:tplc="04090019">
+      <w:start w:val="1"/>
+      <w:numFmt w:val="lowerLetter"/>
+      <w:lvlText w:val="%2."/>
+      <w:lvlJc w:val="left"/>
+      <w:pPr>
+        <w:ind w:left="1440" w:hanging="360"/>
+      </w:pPr>
+    </w:lvl>
+    <w:lvl w:ilvl="2" w:tplc="0409001B">
+      <w:start w:val="1"/>
+      <w:numFmt w:val="lowerRoman"/>
+      <w:lvlText w:val="%3."/>
+      <w:lvlJc w:val="right"/>
+      <w:pPr>
+        <w:ind w:left="2160" w:hanging="180"/>
+      </w:pPr>
+    </w:lvl>
+    <w:lvl w:ilvl="3" w:tplc="0409000F" w:tentative="1">
+      <w:start w:val="1"/>
+      <w:numFmt w:val="decimal"/>
+      <w:lvlText w:val="%4."/>
+      <w:lvlJc w:val="left"/>
+      <w:pPr>
+        <w:ind w:left="2880" w:hanging="360"/>
+      </w:pPr>
+    </w:lvl>
+    <w:lvl w:ilvl="4" w:tplc="04090019" w:tentative="1">
+      <w:start w:val="1"/>
+      <w:numFmt w:val="lowerLetter"/>
+      <w:lvlText w:val="%5."/>
+      <w:lvlJc w:val="left"/>
+      <w:pPr>
+        <w:ind w:left="3600" w:hanging="360"/>
+      </w:pPr>
+    </w:lvl>
+    <w:lvl w:ilvl="5" w:tplc="0409001B" w:tentative="1">
+      <w:start w:val="1"/>
+      <w:numFmt w:val="lowerRoman"/>
+      <w:lvlText w:val="%6."/>
+      <w:lvlJc w:val="right"/>
+      <w:pPr>
+        <w:ind w:left="4320" w:hanging="180"/>
+      </w:pPr>
+    </w:lvl>
+    <w:lvl w:ilvl="6" w:tplc="0409000F" w:tentative="1">
+      <w:start w:val="1"/>
+      <w:numFmt w:val="decimal"/>
+      <w:lvlText w:val="%7."/>
+      <w:lvlJc w:val="left"/>
+      <w:pPr>
+        <w:ind w:left="5040" w:hanging="360"/>
+      </w:pPr>
+    </w:lvl>
+    <w:lvl w:ilvl="7" w:tplc="04090019" w:tentative="1">
+      <w:start w:val="1"/>
+      <w:numFmt w:val="lowerLetter"/>
+      <w:lvlText w:val="%8."/>
+      <w:lvlJc w:val="left"/>
+      <w:pPr>
+        <w:ind w:left="5760" w:hanging="360"/>
+      </w:pPr>
+    </w:lvl>
+    <w:lvl w:ilvl="8" w:tplc="0409001B" w:tentative="1">
+      <w:start w:val="1"/>
+      <w:numFmt w:val="lowerRoman"/>
+      <w:lvlText w:val="%9."/>
+      <w:lvlJc w:val="right"/>
+      <w:pPr>
+        <w:ind w:left="6480" w:hanging="180"/>
+      </w:pPr>
+    </w:lvl>
+  </w:abstractNum>
+  <w:abstractNum w:abstractNumId="7">
     <w:nsid w:val="5F5518E8"/>
     <w:multiLevelType w:val="hybridMultilevel"/>
     <w:tmpl w:val="C15C6E78"/>
@@ -740,7 +1346,7 @@
       </w:pPr>
     </w:lvl>
   </w:abstractNum>
-  <w:abstractNum w:abstractNumId="6">
+  <w:abstractNum w:abstractNumId="8">
     <w:nsid w:val="64501618"/>
     <w:multiLevelType w:val="hybridMultilevel"/>
     <w:tmpl w:val="A18633D2"/>
@@ -826,7 +1432,7 @@
       </w:pPr>
     </w:lvl>
   </w:abstractNum>
-  <w:abstractNum w:abstractNumId="7">
+  <w:abstractNum w:abstractNumId="9">
     <w:nsid w:val="64EB5317"/>
     <w:multiLevelType w:val="hybridMultilevel"/>
     <w:tmpl w:val="A18633D2"/>
@@ -838,6 +1444,95 @@
       <w:pPr>
         <w:ind w:left="720" w:hanging="360"/>
       </w:pPr>
+    </w:lvl>
+    <w:lvl w:ilvl="1" w:tplc="04090019">
+      <w:start w:val="1"/>
+      <w:numFmt w:val="lowerLetter"/>
+      <w:lvlText w:val="%2."/>
+      <w:lvlJc w:val="left"/>
+      <w:pPr>
+        <w:ind w:left="1440" w:hanging="360"/>
+      </w:pPr>
+    </w:lvl>
+    <w:lvl w:ilvl="2" w:tplc="0409001B">
+      <w:start w:val="1"/>
+      <w:numFmt w:val="lowerRoman"/>
+      <w:lvlText w:val="%3."/>
+      <w:lvlJc w:val="right"/>
+      <w:pPr>
+        <w:ind w:left="2160" w:hanging="180"/>
+      </w:pPr>
+    </w:lvl>
+    <w:lvl w:ilvl="3" w:tplc="0409000F" w:tentative="1">
+      <w:start w:val="1"/>
+      <w:numFmt w:val="decimal"/>
+      <w:lvlText w:val="%4."/>
+      <w:lvlJc w:val="left"/>
+      <w:pPr>
+        <w:ind w:left="2880" w:hanging="360"/>
+      </w:pPr>
+    </w:lvl>
+    <w:lvl w:ilvl="4" w:tplc="04090019" w:tentative="1">
+      <w:start w:val="1"/>
+      <w:numFmt w:val="lowerLetter"/>
+      <w:lvlText w:val="%5."/>
+      <w:lvlJc w:val="left"/>
+      <w:pPr>
+        <w:ind w:left="3600" w:hanging="360"/>
+      </w:pPr>
+    </w:lvl>
+    <w:lvl w:ilvl="5" w:tplc="0409001B" w:tentative="1">
+      <w:start w:val="1"/>
+      <w:numFmt w:val="lowerRoman"/>
+      <w:lvlText w:val="%6."/>
+      <w:lvlJc w:val="right"/>
+      <w:pPr>
+        <w:ind w:left="4320" w:hanging="180"/>
+      </w:pPr>
+    </w:lvl>
+    <w:lvl w:ilvl="6" w:tplc="0409000F" w:tentative="1">
+      <w:start w:val="1"/>
+      <w:numFmt w:val="decimal"/>
+      <w:lvlText w:val="%7."/>
+      <w:lvlJc w:val="left"/>
+      <w:pPr>
+        <w:ind w:left="5040" w:hanging="360"/>
+      </w:pPr>
+    </w:lvl>
+    <w:lvl w:ilvl="7" w:tplc="04090019" w:tentative="1">
+      <w:start w:val="1"/>
+      <w:numFmt w:val="lowerLetter"/>
+      <w:lvlText w:val="%8."/>
+      <w:lvlJc w:val="left"/>
+      <w:pPr>
+        <w:ind w:left="5760" w:hanging="360"/>
+      </w:pPr>
+    </w:lvl>
+    <w:lvl w:ilvl="8" w:tplc="0409001B" w:tentative="1">
+      <w:start w:val="1"/>
+      <w:numFmt w:val="lowerRoman"/>
+      <w:lvlText w:val="%9."/>
+      <w:lvlJc w:val="right"/>
+      <w:pPr>
+        <w:ind w:left="6480" w:hanging="180"/>
+      </w:pPr>
+    </w:lvl>
+  </w:abstractNum>
+  <w:abstractNum w:abstractNumId="10">
+    <w:nsid w:val="7A555E54"/>
+    <w:multiLevelType w:val="hybridMultilevel"/>
+    <w:tmpl w:val="E2D0F79A"/>
+    <w:lvl w:ilvl="0" w:tplc="0409000F">
+      <w:start w:val="1"/>
+      <w:numFmt w:val="decimal"/>
+      <w:lvlText w:val="%1."/>
+      <w:lvlJc w:val="left"/>
+      <w:pPr>
+        <w:ind w:left="720" w:hanging="360"/>
+      </w:pPr>
+      <w:rPr>
+        <w:rFonts w:hint="default"/>
+      </w:rPr>
     </w:lvl>
     <w:lvl w:ilvl="1" w:tplc="04090019">
       <w:start w:val="1"/>
@@ -916,16 +1611,16 @@
     <w:abstractNumId w:val="0"/>
   </w:num>
   <w:num w:numId="2">
-    <w:abstractNumId w:val="5"/>
+    <w:abstractNumId w:val="7"/>
   </w:num>
   <w:num w:numId="3">
     <w:abstractNumId w:val="4"/>
   </w:num>
   <w:num w:numId="4">
-    <w:abstractNumId w:val="6"/>
+    <w:abstractNumId w:val="8"/>
   </w:num>
   <w:num w:numId="5">
-    <w:abstractNumId w:val="7"/>
+    <w:abstractNumId w:val="9"/>
   </w:num>
   <w:num w:numId="6">
     <w:abstractNumId w:val="1"/>
@@ -935,6 +1630,15 @@
   </w:num>
   <w:num w:numId="8">
     <w:abstractNumId w:val="3"/>
+  </w:num>
+  <w:num w:numId="9">
+    <w:abstractNumId w:val="5"/>
+  </w:num>
+  <w:num w:numId="10">
+    <w:abstractNumId w:val="10"/>
+  </w:num>
+  <w:num w:numId="11">
+    <w:abstractNumId w:val="6"/>
   </w:num>
 </w:numbering>
 </file>
@@ -1126,7 +1830,6 @@
   <w:style w:type="character" w:default="1" w:styleId="DefaultParagraphFont">
     <w:name w:val="Default Paragraph Font"/>
     <w:uiPriority w:val="1"/>
-    <w:semiHidden/>
     <w:unhideWhenUsed/>
   </w:style>
   <w:style w:type="table" w:default="1" w:styleId="TableNormal">
@@ -1404,7 +2107,6 @@
   <w:style w:type="character" w:default="1" w:styleId="DefaultParagraphFont">
     <w:name w:val="Default Paragraph Font"/>
     <w:uiPriority w:val="1"/>
-    <w:semiHidden/>
     <w:unhideWhenUsed/>
   </w:style>
   <w:style w:type="table" w:default="1" w:styleId="TableNormal">

</xml_diff>